<commit_message>
user manual output removed
</commit_message>
<xml_diff>
--- a/usermanual.docx
+++ b/usermanual.docx
@@ -106,18 +106,8 @@
           <w:szCs w:val="48"/>
         </w:rPr>
         <w:tab/>
-        <w:t xml:space="preserve">   Brandon Forster and Patrick </w:t>
-      </w:r>
-      <w:proofErr w:type="spellStart"/>
-      <w:r>
-        <w:rPr>
-          <w:rFonts w:ascii="Arial" w:hAnsi="Arial" w:cs="Arial"/>
-          <w:sz w:val="48"/>
-          <w:szCs w:val="48"/>
-        </w:rPr>
-        <w:t>Delva</w:t>
-      </w:r>
-      <w:proofErr w:type="spellEnd"/>
+        <w:t xml:space="preserve">   Brandon Forster and Patrick Delva</w:t>
+      </w:r>
     </w:p>
     <w:p>
       <w:pPr>
@@ -295,14 +285,27 @@
                             <w:r>
                               <w:t xml:space="preserve">Figure </w:t>
                             </w:r>
-                            <w:fldSimple w:instr=" SEQ Figure \* ARABIC ">
-                              <w:r>
-                                <w:rPr>
-                                  <w:noProof/>
-                                </w:rPr>
-                                <w:t>1</w:t>
-                              </w:r>
-                            </w:fldSimple>
+                            <w:r>
+                              <w:fldChar w:fldCharType="begin"/>
+                            </w:r>
+                            <w:r>
+                              <w:instrText xml:space="preserve"> SEQ Figure \* ARABIC </w:instrText>
+                            </w:r>
+                            <w:r>
+                              <w:fldChar w:fldCharType="separate"/>
+                            </w:r>
+                            <w:r>
+                              <w:rPr>
+                                <w:noProof/>
+                              </w:rPr>
+                              <w:t>1</w:t>
+                            </w:r>
+                            <w:r>
+                              <w:rPr>
+                                <w:noProof/>
+                              </w:rPr>
+                              <w:fldChar w:fldCharType="end"/>
+                            </w:r>
                             <w:r>
                               <w:t>: XAMP with Apache and MySQL not running</w:t>
                             </w:r>
@@ -487,14 +490,27 @@
                             <w:r>
                               <w:t xml:space="preserve">Figure </w:t>
                             </w:r>
-                            <w:fldSimple w:instr=" SEQ Figure \* ARABIC ">
-                              <w:r>
-                                <w:rPr>
-                                  <w:noProof/>
-                                </w:rPr>
-                                <w:t>2</w:t>
-                              </w:r>
-                            </w:fldSimple>
+                            <w:r>
+                              <w:fldChar w:fldCharType="begin"/>
+                            </w:r>
+                            <w:r>
+                              <w:instrText xml:space="preserve"> SEQ Figure \* ARABIC </w:instrText>
+                            </w:r>
+                            <w:r>
+                              <w:fldChar w:fldCharType="separate"/>
+                            </w:r>
+                            <w:r>
+                              <w:rPr>
+                                <w:noProof/>
+                              </w:rPr>
+                              <w:t>2</w:t>
+                            </w:r>
+                            <w:r>
+                              <w:rPr>
+                                <w:noProof/>
+                              </w:rPr>
+                              <w:fldChar w:fldCharType="end"/>
+                            </w:r>
                             <w:r>
                               <w:t>: XAMP with Apache and MySQL running</w:t>
                             </w:r>
@@ -717,14 +733,27 @@
                             <w:r>
                               <w:t xml:space="preserve">Figure </w:t>
                             </w:r>
-                            <w:fldSimple w:instr=" SEQ Figure \* ARABIC ">
-                              <w:r>
-                                <w:rPr>
-                                  <w:noProof/>
-                                </w:rPr>
-                                <w:t>3</w:t>
-                              </w:r>
-                            </w:fldSimple>
+                            <w:r>
+                              <w:fldChar w:fldCharType="begin"/>
+                            </w:r>
+                            <w:r>
+                              <w:instrText xml:space="preserve"> SEQ Figure \* ARABIC </w:instrText>
+                            </w:r>
+                            <w:r>
+                              <w:fldChar w:fldCharType="separate"/>
+                            </w:r>
+                            <w:r>
+                              <w:rPr>
+                                <w:noProof/>
+                              </w:rPr>
+                              <w:t>3</w:t>
+                            </w:r>
+                            <w:r>
+                              <w:rPr>
+                                <w:noProof/>
+                              </w:rPr>
+                              <w:fldChar w:fldCharType="end"/>
+                            </w:r>
                             <w:r>
                               <w:t>: The Import Tab</w:t>
                             </w:r>
@@ -845,15 +874,7 @@
         </w:numPr>
       </w:pPr>
       <w:r>
-        <w:t>A system file chooser dialog will open. Navigate to the directory containing the database files, and select “</w:t>
-      </w:r>
-      <w:proofErr w:type="spellStart"/>
-      <w:r>
-        <w:t>church.sql</w:t>
-      </w:r>
-      <w:proofErr w:type="spellEnd"/>
-      <w:r>
-        <w:t>”</w:t>
+        <w:t>A system file chooser dialog will open. Navigate to the directory containing the database files, and select “church.sql”</w:t>
       </w:r>
     </w:p>
     <w:p>
@@ -982,18 +1003,11 @@
       <w:r>
         <w:t>Return to Step 1, repeating for every user.</w:t>
       </w:r>
-    </w:p>
-    <w:p>
-      <w:pPr>
-        <w:pStyle w:val="Heading1"/>
-      </w:pPr>
-      <w:r>
-        <w:t>Outputting Data</w:t>
-      </w:r>
-    </w:p>
-    <w:p>
       <w:bookmarkStart w:id="0" w:name="_GoBack"/>
       <w:bookmarkEnd w:id="0"/>
+      <w:r>
+        <w:t xml:space="preserve"> </w:t>
+      </w:r>
     </w:p>
     <w:sectPr>
       <w:pgSz w:w="12240" w:h="15840"/>
@@ -1953,7 +1967,7 @@
 </file>
 
 <file path=customXml/itemProps1.xml><?xml version="1.0" encoding="utf-8"?>
-<ds:datastoreItem xmlns:ds="http://schemas.openxmlformats.org/officeDocument/2006/customXml" ds:itemID="{436CC219-98C8-4027-8C60-5C461BABC0FB}">
+<ds:datastoreItem xmlns:ds="http://schemas.openxmlformats.org/officeDocument/2006/customXml" ds:itemID="{377CC8D5-6C2A-497A-8796-B7F21EE69831}">
   <ds:schemaRefs>
     <ds:schemaRef ds:uri="http://schemas.openxmlformats.org/officeDocument/2006/bibliography"/>
   </ds:schemaRefs>

</xml_diff>